<commit_message>
cnn param sweep complete
</commit_message>
<xml_diff>
--- a/ACTL3143 Report.docx
+++ b/ACTL3143 Report.docx
@@ -279,17 +279,8 @@
                 <w:sz w:val="22"/>
                 <w:szCs w:val="22"/>
               </w:rPr>
-              <w:t>-</w:t>
+              <w:t>-Seadragon</w:t>
             </w:r>
-            <w:proofErr w:type="spellStart"/>
-            <w:r>
-              <w:rPr>
-                <w:sz w:val="22"/>
-                <w:szCs w:val="22"/>
-              </w:rPr>
-              <w:t>Seadragon</w:t>
-            </w:r>
-            <w:proofErr w:type="spellEnd"/>
           </w:p>
         </w:tc>
         <w:tc>
@@ -431,14 +422,7 @@
           <w:sz w:val="22"/>
           <w:szCs w:val="22"/>
         </w:rPr>
-        <w:t>There are 200 images for each animal. The images were collected from Google Images with the help of the Image Downloader extension. They were selected manually to ensure accuracy and avoid duplicates (though the latter is not guaranteed as I can't perfectly recall 200 images)</w:t>
-      </w:r>
-      <w:r>
-        <w:rPr>
-          <w:sz w:val="22"/>
-          <w:szCs w:val="22"/>
-        </w:rPr>
-        <w:t>.</w:t>
+        <w:t>There are 200 images for each animal. The images were collected from Google Images with the help of the Image Downloader extension. They were selected manually to ensure accuracy and avoid duplicates (though the latter is not guaranteed as I can't perfectly recall 200 images).</w:t>
       </w:r>
     </w:p>
     <w:p>
@@ -751,14 +735,7 @@
           <w:sz w:val="22"/>
           <w:szCs w:val="22"/>
         </w:rPr>
-        <w:t xml:space="preserve">For example, the red channel has low values </w:t>
-      </w:r>
-      <w:r>
-        <w:rPr>
-          <w:sz w:val="22"/>
-          <w:szCs w:val="22"/>
-        </w:rPr>
-        <w:t xml:space="preserve">(represented by </w:t>
+        <w:t xml:space="preserve">For example, the red channel has low values (represented by </w:t>
       </w:r>
       <w:r>
         <w:rPr>
@@ -772,44 +749,14 @@
           <w:sz w:val="22"/>
           <w:szCs w:val="22"/>
         </w:rPr>
-        <w:t>)</w:t>
-      </w:r>
-      <w:r>
-        <w:rPr>
-          <w:sz w:val="22"/>
-          <w:szCs w:val="22"/>
-        </w:rPr>
-        <w:t xml:space="preserve"> </w:t>
-      </w:r>
-      <w:r>
-        <w:rPr>
-          <w:sz w:val="22"/>
-          <w:szCs w:val="22"/>
-        </w:rPr>
-        <w:t xml:space="preserve">for the background </w:t>
-      </w:r>
-      <w:r>
-        <w:rPr>
-          <w:sz w:val="22"/>
-          <w:szCs w:val="22"/>
-        </w:rPr>
-        <w:t xml:space="preserve">which is blueish-green, and high values (represented by light colour) for the </w:t>
-      </w:r>
-      <w:proofErr w:type="spellStart"/>
-      <w:r>
-        <w:rPr>
-          <w:sz w:val="22"/>
-          <w:szCs w:val="22"/>
-        </w:rPr>
-        <w:t>seadragons</w:t>
-      </w:r>
-      <w:proofErr w:type="spellEnd"/>
-      <w:r>
-        <w:rPr>
-          <w:sz w:val="22"/>
-          <w:szCs w:val="22"/>
-        </w:rPr>
-        <w:t xml:space="preserve"> coloured orange.</w:t>
+        <w:t xml:space="preserve">) for the background </w:t>
+      </w:r>
+      <w:r>
+        <w:rPr>
+          <w:sz w:val="22"/>
+          <w:szCs w:val="22"/>
+        </w:rPr>
+        <w:t>which is blueish-green, and high values (represented by light colour) for the seadragons coloured orange.</w:t>
       </w:r>
     </w:p>
     <w:p>
@@ -1219,7 +1166,14 @@
           <w:sz w:val="22"/>
           <w:szCs w:val="22"/>
         </w:rPr>
-        <w:t xml:space="preserve">Logistic regression </w:t>
+        <w:t>The l</w:t>
+      </w:r>
+      <w:r>
+        <w:rPr>
+          <w:sz w:val="22"/>
+          <w:szCs w:val="22"/>
+        </w:rPr>
+        <w:t xml:space="preserve">ogistic regression </w:t>
       </w:r>
       <w:r>
         <w:rPr>
@@ -1268,7 +1222,21 @@
           <w:sz w:val="22"/>
           <w:szCs w:val="22"/>
         </w:rPr>
-        <w:t xml:space="preserve">% in validation set. It is not great but considerably higher than random guessing (which would give </w:t>
+        <w:t xml:space="preserve">% in </w:t>
+      </w:r>
+      <w:r>
+        <w:rPr>
+          <w:sz w:val="22"/>
+          <w:szCs w:val="22"/>
+        </w:rPr>
+        <w:t xml:space="preserve">the </w:t>
+      </w:r>
+      <w:r>
+        <w:rPr>
+          <w:sz w:val="22"/>
+          <w:szCs w:val="22"/>
+        </w:rPr>
+        <w:t xml:space="preserve">validation set. It is not great but considerably higher than random guessing (which would give </w:t>
       </w:r>
       <w:r>
         <w:rPr>
@@ -1298,6 +1266,214 @@
         </w:rPr>
         <w:t>%).</w:t>
       </w:r>
+    </w:p>
+    <w:p>
+      <w:pPr>
+        <w:rPr>
+          <w:sz w:val="22"/>
+          <w:szCs w:val="22"/>
+        </w:rPr>
+      </w:pPr>
+    </w:p>
+    <w:p>
+      <w:pPr>
+        <w:rPr>
+          <w:sz w:val="22"/>
+          <w:szCs w:val="22"/>
+        </w:rPr>
+      </w:pPr>
+    </w:p>
+    <w:p>
+      <w:pPr>
+        <w:rPr>
+          <w:sz w:val="22"/>
+          <w:szCs w:val="22"/>
+        </w:rPr>
+      </w:pPr>
+    </w:p>
+    <w:p>
+      <w:pPr>
+        <w:rPr>
+          <w:sz w:val="22"/>
+          <w:szCs w:val="22"/>
+        </w:rPr>
+      </w:pPr>
+    </w:p>
+    <w:p>
+      <w:pPr>
+        <w:rPr>
+          <w:sz w:val="22"/>
+          <w:szCs w:val="22"/>
+        </w:rPr>
+      </w:pPr>
+    </w:p>
+    <w:p>
+      <w:pPr>
+        <w:rPr>
+          <w:sz w:val="22"/>
+          <w:szCs w:val="22"/>
+        </w:rPr>
+      </w:pPr>
+    </w:p>
+    <w:p>
+      <w:pPr>
+        <w:rPr>
+          <w:sz w:val="22"/>
+          <w:szCs w:val="22"/>
+        </w:rPr>
+      </w:pPr>
+    </w:p>
+    <w:p>
+      <w:pPr>
+        <w:rPr>
+          <w:sz w:val="22"/>
+          <w:szCs w:val="22"/>
+        </w:rPr>
+      </w:pPr>
+    </w:p>
+    <w:p>
+      <w:pPr>
+        <w:rPr>
+          <w:sz w:val="22"/>
+          <w:szCs w:val="22"/>
+        </w:rPr>
+      </w:pPr>
+    </w:p>
+    <w:p>
+      <w:pPr>
+        <w:rPr>
+          <w:sz w:val="22"/>
+          <w:szCs w:val="22"/>
+        </w:rPr>
+      </w:pPr>
+    </w:p>
+    <w:p>
+      <w:pPr>
+        <w:rPr>
+          <w:sz w:val="22"/>
+          <w:szCs w:val="22"/>
+        </w:rPr>
+      </w:pPr>
+    </w:p>
+    <w:p>
+      <w:pPr>
+        <w:rPr>
+          <w:sz w:val="22"/>
+          <w:szCs w:val="22"/>
+        </w:rPr>
+      </w:pPr>
+    </w:p>
+    <w:p>
+      <w:pPr>
+        <w:rPr>
+          <w:sz w:val="22"/>
+          <w:szCs w:val="22"/>
+        </w:rPr>
+      </w:pPr>
+    </w:p>
+    <w:p>
+      <w:pPr>
+        <w:rPr>
+          <w:sz w:val="22"/>
+          <w:szCs w:val="22"/>
+        </w:rPr>
+      </w:pPr>
+    </w:p>
+    <w:p>
+      <w:pPr>
+        <w:rPr>
+          <w:sz w:val="22"/>
+          <w:szCs w:val="22"/>
+        </w:rPr>
+      </w:pPr>
+    </w:p>
+    <w:p>
+      <w:pPr>
+        <w:rPr>
+          <w:sz w:val="22"/>
+          <w:szCs w:val="22"/>
+        </w:rPr>
+      </w:pPr>
+    </w:p>
+    <w:p>
+      <w:pPr>
+        <w:rPr>
+          <w:sz w:val="22"/>
+          <w:szCs w:val="22"/>
+        </w:rPr>
+      </w:pPr>
+    </w:p>
+    <w:p>
+      <w:pPr>
+        <w:rPr>
+          <w:sz w:val="22"/>
+          <w:szCs w:val="22"/>
+        </w:rPr>
+      </w:pPr>
+    </w:p>
+    <w:p>
+      <w:pPr>
+        <w:rPr>
+          <w:sz w:val="22"/>
+          <w:szCs w:val="22"/>
+        </w:rPr>
+      </w:pPr>
+    </w:p>
+    <w:p>
+      <w:pPr>
+        <w:rPr>
+          <w:sz w:val="22"/>
+          <w:szCs w:val="22"/>
+        </w:rPr>
+      </w:pPr>
+    </w:p>
+    <w:p>
+      <w:pPr>
+        <w:rPr>
+          <w:sz w:val="22"/>
+          <w:szCs w:val="22"/>
+        </w:rPr>
+      </w:pPr>
+    </w:p>
+    <w:p>
+      <w:pPr>
+        <w:rPr>
+          <w:sz w:val="22"/>
+          <w:szCs w:val="22"/>
+        </w:rPr>
+      </w:pPr>
+    </w:p>
+    <w:p>
+      <w:pPr>
+        <w:rPr>
+          <w:sz w:val="22"/>
+          <w:szCs w:val="22"/>
+        </w:rPr>
+      </w:pPr>
+    </w:p>
+    <w:p>
+      <w:pPr>
+        <w:rPr>
+          <w:sz w:val="22"/>
+          <w:szCs w:val="22"/>
+        </w:rPr>
+      </w:pPr>
+    </w:p>
+    <w:p>
+      <w:pPr>
+        <w:rPr>
+          <w:sz w:val="22"/>
+          <w:szCs w:val="22"/>
+        </w:rPr>
+      </w:pPr>
+    </w:p>
+    <w:p>
+      <w:pPr>
+        <w:rPr>
+          <w:sz w:val="22"/>
+          <w:szCs w:val="22"/>
+        </w:rPr>
+      </w:pPr>
     </w:p>
     <w:sectPr>
       <w:pgSz w:w="11906" w:h="16838"/>

</xml_diff>